<commit_message>
Segundo capítulo [Existir] Base
Saber de nuestra existencia nos permite entender cada parte de nuestras acciones y comportamientos.
</commit_message>
<xml_diff>
--- a/aprender a caminar.docx
+++ b/aprender a caminar.docx
@@ -214,6 +214,427 @@
         </w:rPr>
         <w:t>Nuestro primer instinto es llorar. No es dolor, no es tristeza, tampoco miedo. Es simple evolución: una señal que anuncia nuestra llegada.</w:t>
       </w:r>
+    </w:p>
+    <w:p>
+      <w:pPr>
+        <w:rPr>
+          <w:rFonts w:ascii="Garamond" w:hAnsi="Garamond"/>
+        </w:rPr>
+      </w:pPr>
+    </w:p>
+    <w:p>
+      <w:pPr>
+        <w:rPr>
+          <w:rFonts w:ascii="Garamond" w:hAnsi="Garamond"/>
+        </w:rPr>
+      </w:pPr>
+    </w:p>
+    <w:p>
+      <w:pPr>
+        <w:rPr>
+          <w:rFonts w:ascii="Garamond" w:hAnsi="Garamond"/>
+        </w:rPr>
+      </w:pPr>
+    </w:p>
+    <w:p>
+      <w:pPr>
+        <w:rPr>
+          <w:rFonts w:ascii="Garamond" w:hAnsi="Garamond"/>
+        </w:rPr>
+      </w:pPr>
+    </w:p>
+    <w:p>
+      <w:pPr>
+        <w:rPr>
+          <w:rFonts w:ascii="Garamond" w:hAnsi="Garamond"/>
+        </w:rPr>
+      </w:pPr>
+    </w:p>
+    <w:p>
+      <w:pPr>
+        <w:jc w:val="center"/>
+        <w:rPr>
+          <w:rFonts w:ascii="Garamond" w:hAnsi="Garamond"/>
+        </w:rPr>
+      </w:pPr>
+      <w:r>
+        <w:rPr>
+          <w:rFonts w:ascii="Garamond" w:hAnsi="Garamond"/>
+        </w:rPr>
+        <w:lastRenderedPageBreak/>
+        <w:t xml:space="preserve">CAPITULO </w:t>
+      </w:r>
+      <w:r>
+        <w:rPr>
+          <w:rFonts w:ascii="Garamond" w:hAnsi="Garamond"/>
+        </w:rPr>
+        <w:t>2</w:t>
+      </w:r>
+      <w:r>
+        <w:rPr>
+          <w:rFonts w:ascii="Garamond" w:hAnsi="Garamond"/>
+        </w:rPr>
+        <w:t xml:space="preserve"> </w:t>
+      </w:r>
+    </w:p>
+    <w:p>
+      <w:pPr>
+        <w:jc w:val="center"/>
+        <w:rPr>
+          <w:rFonts w:ascii="Garamond" w:hAnsi="Garamond"/>
+          <w:b/>
+          <w:bCs/>
+          <w:sz w:val="28"/>
+          <w:szCs w:val="28"/>
+        </w:rPr>
+      </w:pPr>
+      <w:r>
+        <w:rPr>
+          <w:rFonts w:ascii="Garamond" w:hAnsi="Garamond"/>
+          <w:b/>
+          <w:bCs/>
+          <w:sz w:val="28"/>
+          <w:szCs w:val="28"/>
+        </w:rPr>
+        <w:t>Existir</w:t>
+      </w:r>
+    </w:p>
+    <w:p>
+      <w:pPr>
+        <w:rPr>
+          <w:rFonts w:ascii="Garamond" w:hAnsi="Garamond"/>
+        </w:rPr>
+      </w:pPr>
+      <w:r>
+        <w:rPr>
+          <w:rFonts w:ascii="Garamond" w:hAnsi="Garamond"/>
+        </w:rPr>
+        <w:t xml:space="preserve">** </w:t>
+      </w:r>
+      <w:r>
+        <w:rPr>
+          <w:rFonts w:ascii="Garamond" w:hAnsi="Garamond"/>
+        </w:rPr>
+        <w:t xml:space="preserve">Incompleto </w:t>
+      </w:r>
+      <w:r>
+        <w:rPr>
+          <w:rFonts w:ascii="Garamond" w:hAnsi="Garamond"/>
+        </w:rPr>
+        <w:t>**</w:t>
+      </w:r>
+    </w:p>
+    <w:p>
+      <w:pPr>
+        <w:rPr>
+          <w:rFonts w:ascii="Garamond" w:hAnsi="Garamond"/>
+        </w:rPr>
+      </w:pPr>
+      <w:r>
+        <w:rPr>
+          <w:rFonts w:ascii="Garamond" w:hAnsi="Garamond"/>
+        </w:rPr>
+        <w:t>El mundo no se detiene.</w:t>
+      </w:r>
+      <w:r>
+        <w:rPr>
+          <w:rFonts w:ascii="Garamond" w:hAnsi="Garamond"/>
+        </w:rPr>
+        <w:br/>
+        <w:t>Tampoco el cuerpo.</w:t>
+      </w:r>
+    </w:p>
+    <w:p>
+      <w:pPr>
+        <w:rPr>
+          <w:rFonts w:ascii="Garamond" w:hAnsi="Garamond"/>
+        </w:rPr>
+      </w:pPr>
+      <w:r>
+        <w:rPr>
+          <w:rFonts w:ascii="Garamond" w:hAnsi="Garamond"/>
+        </w:rPr>
+        <w:t>Todo ocurre incluso cuando no se mira.</w:t>
+      </w:r>
+    </w:p>
+    <w:p>
+      <w:pPr>
+        <w:rPr>
+          <w:rFonts w:ascii="Garamond" w:hAnsi="Garamond"/>
+        </w:rPr>
+      </w:pPr>
+      <w:r>
+        <w:rPr>
+          <w:rFonts w:ascii="Garamond" w:hAnsi="Garamond"/>
+        </w:rPr>
+        <w:t>Hay cosas que aparecen solas.</w:t>
+      </w:r>
+      <w:r>
+        <w:rPr>
+          <w:rFonts w:ascii="Garamond" w:hAnsi="Garamond"/>
+        </w:rPr>
+        <w:br/>
+        <w:t>Otras son acercadas por manos ajenas.</w:t>
+      </w:r>
+    </w:p>
+    <w:p>
+      <w:pPr>
+        <w:rPr>
+          <w:rFonts w:ascii="Garamond" w:hAnsi="Garamond"/>
+        </w:rPr>
+      </w:pPr>
+      <w:r>
+        <w:rPr>
+          <w:rFonts w:ascii="Garamond" w:hAnsi="Garamond"/>
+        </w:rPr>
+        <w:t>No se elige.</w:t>
+      </w:r>
+      <w:r>
+        <w:rPr>
+          <w:rFonts w:ascii="Garamond" w:hAnsi="Garamond"/>
+        </w:rPr>
+        <w:br/>
+        <w:t>Solo se recibe.</w:t>
+      </w:r>
+    </w:p>
+    <w:p>
+      <w:pPr>
+        <w:rPr>
+          <w:rFonts w:ascii="Garamond" w:hAnsi="Garamond"/>
+        </w:rPr>
+      </w:pPr>
+    </w:p>
+    <w:p>
+      <w:pPr>
+        <w:rPr>
+          <w:rFonts w:ascii="Garamond" w:hAnsi="Garamond"/>
+        </w:rPr>
+      </w:pPr>
+      <w:r>
+        <w:rPr>
+          <w:rFonts w:ascii="Garamond" w:hAnsi="Garamond"/>
+        </w:rPr>
+        <w:t>Frente a nosotros, el mundo se despliega sin explicaciones. No se comprende del todo, pero con el tiempo algunas figuras comienzan a permanecer un poco más. La atención vuelve hacia ellas sin ser llamada, se detiene apenas un instante extra. Es un gesto simple, casi involuntario, como si algo</w:t>
+      </w:r>
+      <w:r>
+        <w:rPr>
+          <w:rFonts w:ascii="Garamond" w:hAnsi="Garamond"/>
+        </w:rPr>
+        <w:t xml:space="preserve"> se</w:t>
+      </w:r>
+      <w:r>
+        <w:rPr>
+          <w:rFonts w:ascii="Garamond" w:hAnsi="Garamond"/>
+        </w:rPr>
+        <w:t xml:space="preserve"> reconociera sin</w:t>
+      </w:r>
+      <w:r>
+        <w:rPr>
+          <w:rFonts w:ascii="Garamond" w:hAnsi="Garamond"/>
+        </w:rPr>
+        <w:t xml:space="preserve"> llegar a</w:t>
+      </w:r>
+      <w:r>
+        <w:rPr>
+          <w:rFonts w:ascii="Garamond" w:hAnsi="Garamond"/>
+        </w:rPr>
+        <w:t xml:space="preserve"> entender.</w:t>
+      </w:r>
+    </w:p>
+    <w:p>
+      <w:pPr>
+        <w:rPr>
+          <w:rFonts w:ascii="Garamond" w:hAnsi="Garamond"/>
+        </w:rPr>
+      </w:pPr>
+      <w:r>
+        <w:rPr>
+          <w:rFonts w:ascii="Garamond" w:hAnsi="Garamond"/>
+        </w:rPr>
+        <w:t>Entre lo que pasa todos los días, ciertas presencias capturan esa atención silenciosa. No hacen nada distinto. No se anuncian. Simplemente están ahí, ocupando el espacio el tiempo suficiente para dejar una impresión.</w:t>
+      </w:r>
+    </w:p>
+    <w:p>
+      <w:pPr>
+        <w:rPr>
+          <w:rFonts w:ascii="Garamond" w:hAnsi="Garamond"/>
+        </w:rPr>
+      </w:pPr>
+      <w:r>
+        <w:rPr>
+          <w:rFonts w:ascii="Garamond" w:hAnsi="Garamond"/>
+        </w:rPr>
+        <w:t xml:space="preserve">Luego se apartan. La figura desaparece de la vista y aquello que llegó de forma espontánea se disuelve, como si no hubiera estado nunca. Pero algo queda. No es el objeto. Es la sensación de haberlo </w:t>
+      </w:r>
+      <w:r>
+        <w:rPr>
+          <w:rFonts w:ascii="Garamond" w:hAnsi="Garamond"/>
+        </w:rPr>
+        <w:t>retenido un segundo más de lo necesario.</w:t>
+      </w:r>
+    </w:p>
+    <w:p>
+      <w:pPr>
+        <w:rPr>
+          <w:rFonts w:ascii="Garamond" w:hAnsi="Garamond"/>
+        </w:rPr>
+      </w:pPr>
+    </w:p>
+    <w:p>
+      <w:pPr>
+        <w:rPr>
+          <w:rFonts w:ascii="Garamond" w:hAnsi="Garamond"/>
+        </w:rPr>
+      </w:pPr>
+    </w:p>
+    <w:p>
+      <w:pPr>
+        <w:rPr>
+          <w:rFonts w:ascii="Garamond" w:hAnsi="Garamond"/>
+        </w:rPr>
+      </w:pPr>
+    </w:p>
+    <w:p>
+      <w:pPr>
+        <w:rPr>
+          <w:rFonts w:ascii="Garamond" w:hAnsi="Garamond"/>
+        </w:rPr>
+      </w:pPr>
+    </w:p>
+    <w:p>
+      <w:pPr>
+        <w:rPr>
+          <w:rFonts w:ascii="Garamond" w:hAnsi="Garamond"/>
+        </w:rPr>
+      </w:pPr>
+    </w:p>
+    <w:p>
+      <w:pPr>
+        <w:rPr>
+          <w:rFonts w:ascii="Garamond" w:hAnsi="Garamond"/>
+        </w:rPr>
+      </w:pPr>
+    </w:p>
+    <w:p>
+      <w:pPr>
+        <w:rPr>
+          <w:rFonts w:ascii="Garamond" w:hAnsi="Garamond"/>
+        </w:rPr>
+      </w:pPr>
+    </w:p>
+    <w:p>
+      <w:pPr>
+        <w:rPr>
+          <w:rFonts w:ascii="Garamond" w:hAnsi="Garamond"/>
+        </w:rPr>
+      </w:pPr>
+    </w:p>
+    <w:p>
+      <w:pPr>
+        <w:rPr>
+          <w:rFonts w:ascii="Garamond" w:hAnsi="Garamond"/>
+        </w:rPr>
+      </w:pPr>
+    </w:p>
+    <w:p>
+      <w:pPr>
+        <w:rPr>
+          <w:rFonts w:ascii="Garamond" w:hAnsi="Garamond"/>
+        </w:rPr>
+      </w:pPr>
+    </w:p>
+    <w:p>
+      <w:pPr>
+        <w:rPr>
+          <w:rFonts w:ascii="Garamond" w:hAnsi="Garamond"/>
+        </w:rPr>
+      </w:pPr>
+      <w:r>
+        <w:rPr>
+          <w:rFonts w:ascii="Garamond" w:hAnsi="Garamond"/>
+        </w:rPr>
+        <w:lastRenderedPageBreak/>
+        <w:t>** Idea del capítulo 3 **</w:t>
+      </w:r>
+    </w:p>
+    <w:p>
+      <w:pPr>
+        <w:rPr>
+          <w:rFonts w:ascii="Garamond" w:hAnsi="Garamond"/>
+        </w:rPr>
+      </w:pPr>
+      <w:r>
+        <w:rPr>
+          <w:rFonts w:ascii="Garamond" w:hAnsi="Garamond"/>
+        </w:rPr>
+        <w:t>A veces, quienes están alrededor continúan con su propio ritmo. No porque no importe lo que ocurre, sino porque no siempre se ve a tiempo. El mundo sigue avanzando mientras algo adentro empieza a reclamar.</w:t>
+      </w:r>
+    </w:p>
+    <w:p>
+      <w:pPr>
+        <w:rPr>
+          <w:rFonts w:ascii="Garamond" w:hAnsi="Garamond"/>
+        </w:rPr>
+      </w:pPr>
+      <w:r>
+        <w:rPr>
+          <w:rFonts w:ascii="Garamond" w:hAnsi="Garamond"/>
+        </w:rPr>
+        <w:t>La necesidad no espera a ser comprendida. Aparece y permanece. No grita al inicio, pero insiste. El cuerpo la reconoce incluso cuando nadie más lo hace.</w:t>
+      </w:r>
+    </w:p>
+    <w:p>
+      <w:pPr>
+        <w:rPr>
+          <w:rFonts w:ascii="Garamond" w:hAnsi="Garamond"/>
+        </w:rPr>
+      </w:pPr>
+      <w:r>
+        <w:rPr>
+          <w:rFonts w:ascii="Garamond" w:hAnsi="Garamond"/>
+        </w:rPr>
+        <w:t>El movimiento comienza ahí. No como decisión, sino como respuesta. No hay claridad ni rumbo. Solo la urgencia de llenar lo que falta cuando el entorno no alcanza.</w:t>
+      </w:r>
+    </w:p>
+    <w:p>
+      <w:pPr>
+        <w:rPr>
+          <w:rFonts w:ascii="Garamond" w:hAnsi="Garamond"/>
+        </w:rPr>
+      </w:pPr>
+      <w:r>
+        <w:rPr>
+          <w:rFonts w:ascii="Garamond" w:hAnsi="Garamond"/>
+        </w:rPr>
+        <w:t>No es independencia.</w:t>
+      </w:r>
+      <w:r>
+        <w:rPr>
+          <w:rFonts w:ascii="Garamond" w:hAnsi="Garamond"/>
+        </w:rPr>
+        <w:br/>
+        <w:t>No es valentía.</w:t>
+      </w:r>
+    </w:p>
+    <w:p>
+      <w:pPr>
+        <w:rPr>
+          <w:rFonts w:ascii="Garamond" w:hAnsi="Garamond"/>
+        </w:rPr>
+      </w:pPr>
+      <w:r>
+        <w:rPr>
+          <w:rFonts w:ascii="Garamond" w:hAnsi="Garamond"/>
+        </w:rPr>
+        <w:t>Es reacción.</w:t>
+      </w:r>
+    </w:p>
+    <w:p>
+      <w:pPr>
+        <w:rPr>
+          <w:rFonts w:ascii="Garamond" w:hAnsi="Garamond"/>
+        </w:rPr>
+      </w:pPr>
     </w:p>
     <w:sectPr>
       <w:pgSz w:w="12240" w:h="15840"/>

</xml_diff>